<commit_message>
Updated the documentation to reflect the changes made in the last commit.
</commit_message>
<xml_diff>
--- a/Instructions.docx
+++ b/Instructions.docx
@@ -53,23 +53,7 @@
           <w:sz w:val="36"/>
           <w:szCs w:val="32"/>
         </w:rPr>
-        <w:t xml:space="preserve">The file is zipped archive of the folder which should be placed in </w:t>
-      </w:r>
-      <w:proofErr w:type="gramStart"/>
-      <w:r>
-        <w:rPr>
-          <w:sz w:val="36"/>
-          <w:szCs w:val="32"/>
-        </w:rPr>
-        <w:t>a</w:t>
-      </w:r>
-      <w:proofErr w:type="gramEnd"/>
-      <w:r>
-        <w:rPr>
-          <w:sz w:val="36"/>
-          <w:szCs w:val="32"/>
-        </w:rPr>
-        <w:t xml:space="preserve"> IIS folder or deployed via</w:t>
+        <w:t>The file is zipped archive of the folder which should be placed in a IIS folder or deployed via</w:t>
       </w:r>
       <w:r>
         <w:rPr>
@@ -91,23 +75,7 @@
           <w:sz w:val="36"/>
           <w:szCs w:val="32"/>
         </w:rPr>
-        <w:t>“</w:t>
-      </w:r>
-      <w:proofErr w:type="spellStart"/>
-      <w:r>
-        <w:rPr>
-          <w:sz w:val="36"/>
-          <w:szCs w:val="32"/>
-        </w:rPr>
-        <w:t>Web.config</w:t>
-      </w:r>
-      <w:proofErr w:type="spellEnd"/>
-      <w:r>
-        <w:rPr>
-          <w:sz w:val="36"/>
-          <w:szCs w:val="32"/>
-        </w:rPr>
-        <w:t>” file should be changed to reflect the setting and configuration one might want to have.</w:t>
+        <w:t>“Web.config” file should be changed to reflect the setting and configuration one might want to have.</w:t>
       </w:r>
     </w:p>
     <w:p>
@@ -124,8 +92,6 @@
         </w:rPr>
         <w:t>Following keys should be configured:</w:t>
       </w:r>
-      <w:bookmarkStart w:id="0" w:name="_GoBack"/>
-      <w:bookmarkEnd w:id="0"/>
     </w:p>
     <w:p>
       <w:pPr>
@@ -139,15 +105,13 @@
           <w:szCs w:val="32"/>
         </w:rPr>
       </w:pPr>
-      <w:proofErr w:type="spellStart"/>
-      <w:r>
-        <w:rPr>
-          <w:sz w:val="36"/>
-          <w:szCs w:val="32"/>
-        </w:rPr>
-        <w:t>DbUser</w:t>
-      </w:r>
-      <w:proofErr w:type="spellEnd"/>
+      <w:r>
+        <w:rPr>
+          <w:sz w:val="36"/>
+          <w:szCs w:val="32"/>
+        </w:rPr>
+        <w:t>ConnectionString</w:t>
+      </w:r>
     </w:p>
     <w:p>
       <w:pPr>
@@ -161,15 +125,13 @@
           <w:szCs w:val="32"/>
         </w:rPr>
       </w:pPr>
-      <w:proofErr w:type="spellStart"/>
-      <w:r>
-        <w:rPr>
-          <w:sz w:val="36"/>
-          <w:szCs w:val="32"/>
-        </w:rPr>
-        <w:t>DbPassword</w:t>
-      </w:r>
-      <w:proofErr w:type="spellEnd"/>
+      <w:r>
+        <w:rPr>
+          <w:sz w:val="36"/>
+          <w:szCs w:val="32"/>
+        </w:rPr>
+        <w:t>SmsServiceClassToUse</w:t>
+      </w:r>
     </w:p>
     <w:p>
       <w:pPr>
@@ -183,58 +145,109 @@
           <w:szCs w:val="32"/>
         </w:rPr>
       </w:pPr>
-      <w:proofErr w:type="spellStart"/>
-      <w:r>
-        <w:rPr>
-          <w:sz w:val="36"/>
-          <w:szCs w:val="32"/>
-        </w:rPr>
-        <w:t>DbEndpointUrl</w:t>
-      </w:r>
-      <w:proofErr w:type="spellEnd"/>
-    </w:p>
-    <w:p>
-      <w:pPr>
-        <w:pStyle w:val="ListParagraph"/>
-        <w:numPr>
-          <w:ilvl w:val="0"/>
-          <w:numId w:val="1"/>
-        </w:numPr>
-        <w:rPr>
-          <w:sz w:val="36"/>
-          <w:szCs w:val="32"/>
-        </w:rPr>
-      </w:pPr>
-      <w:proofErr w:type="spellStart"/>
-      <w:r>
-        <w:rPr>
-          <w:sz w:val="36"/>
-          <w:szCs w:val="32"/>
-        </w:rPr>
-        <w:t>DatabaseToUse</w:t>
-      </w:r>
-      <w:proofErr w:type="spellEnd"/>
-    </w:p>
-    <w:p>
-      <w:pPr>
-        <w:pStyle w:val="ListParagraph"/>
-        <w:numPr>
-          <w:ilvl w:val="0"/>
-          <w:numId w:val="1"/>
-        </w:numPr>
-        <w:rPr>
-          <w:sz w:val="36"/>
-          <w:szCs w:val="32"/>
-        </w:rPr>
-      </w:pPr>
-      <w:r>
-        <w:rPr>
-          <w:sz w:val="36"/>
-          <w:szCs w:val="32"/>
-        </w:rPr>
-        <w:t xml:space="preserve">and </w:t>
-      </w:r>
-      <w:proofErr w:type="spellStart"/>
+      <w:r>
+        <w:rPr>
+          <w:sz w:val="36"/>
+          <w:szCs w:val="32"/>
+        </w:rPr>
+        <w:t>and LogFileForSms</w:t>
+      </w:r>
+      <w:r>
+        <w:rPr>
+          <w:sz w:val="36"/>
+          <w:szCs w:val="32"/>
+        </w:rPr>
+        <w:br/>
+      </w:r>
+    </w:p>
+    <w:p>
+      <w:pPr>
+        <w:rPr>
+          <w:sz w:val="36"/>
+          <w:szCs w:val="32"/>
+        </w:rPr>
+      </w:pPr>
+      <w:r>
+        <w:rPr>
+          <w:sz w:val="36"/>
+          <w:szCs w:val="32"/>
+        </w:rPr>
+        <w:t>ConnectionStrin</w:t>
+      </w:r>
+      <w:r>
+        <w:rPr>
+          <w:sz w:val="36"/>
+          <w:szCs w:val="32"/>
+        </w:rPr>
+        <w:t xml:space="preserve">g is the key used to configure the database connection string. </w:t>
+      </w:r>
+      <w:r>
+        <w:rPr>
+          <w:sz w:val="36"/>
+          <w:szCs w:val="32"/>
+        </w:rPr>
+        <w:br/>
+      </w:r>
+      <w:r>
+        <w:rPr>
+          <w:sz w:val="36"/>
+          <w:szCs w:val="32"/>
+        </w:rPr>
+        <w:t xml:space="preserve">An example of </w:t>
+      </w:r>
+      <w:r>
+        <w:rPr>
+          <w:sz w:val="36"/>
+          <w:szCs w:val="32"/>
+        </w:rPr>
+        <w:t>“</w:t>
+      </w:r>
+      <w:r>
+        <w:rPr>
+          <w:sz w:val="36"/>
+          <w:szCs w:val="32"/>
+        </w:rPr>
+        <w:t>testDb</w:t>
+      </w:r>
+      <w:r>
+        <w:rPr>
+          <w:sz w:val="36"/>
+          <w:szCs w:val="32"/>
+        </w:rPr>
+        <w:t>” key</w:t>
+      </w:r>
+      <w:bookmarkStart w:id="0" w:name="_GoBack"/>
+      <w:bookmarkEnd w:id="0"/>
+      <w:r>
+        <w:rPr>
+          <w:sz w:val="36"/>
+          <w:szCs w:val="32"/>
+        </w:rPr>
+        <w:t xml:space="preserve"> was used for development purposes and shows how should it look like.</w:t>
+      </w:r>
+    </w:p>
+    <w:p>
+      <w:pPr>
+        <w:rPr>
+          <w:sz w:val="36"/>
+          <w:szCs w:val="32"/>
+        </w:rPr>
+      </w:pPr>
+      <w:r>
+        <w:rPr>
+          <w:sz w:val="36"/>
+          <w:szCs w:val="32"/>
+        </w:rPr>
+        <w:t>You should edit this key to suit your own MySQL instance.</w:t>
+      </w:r>
+    </w:p>
+    <w:p>
+      <w:pPr>
+        <w:rPr>
+          <w:sz w:val="36"/>
+          <w:szCs w:val="32"/>
+        </w:rPr>
+      </w:pPr>
       <w:r>
         <w:rPr>
           <w:sz w:val="36"/>
@@ -242,99 +255,34 @@
         </w:rPr>
         <w:t>LogFileForSms</w:t>
       </w:r>
-      <w:proofErr w:type="spellEnd"/>
-      <w:r>
-        <w:rPr>
-          <w:sz w:val="36"/>
-          <w:szCs w:val="32"/>
-        </w:rPr>
-        <w:br/>
-      </w:r>
-    </w:p>
-    <w:p>
-      <w:pPr>
-        <w:rPr>
-          <w:sz w:val="36"/>
-          <w:szCs w:val="32"/>
-        </w:rPr>
-      </w:pPr>
-      <w:r>
-        <w:rPr>
-          <w:sz w:val="36"/>
-          <w:szCs w:val="32"/>
-        </w:rPr>
-        <w:t xml:space="preserve">An example of </w:t>
-      </w:r>
-      <w:proofErr w:type="spellStart"/>
-      <w:r>
-        <w:rPr>
-          <w:sz w:val="36"/>
-          <w:szCs w:val="32"/>
-        </w:rPr>
-        <w:t>testDb</w:t>
-      </w:r>
-      <w:proofErr w:type="spellEnd"/>
-      <w:r>
-        <w:rPr>
-          <w:sz w:val="36"/>
-          <w:szCs w:val="32"/>
-        </w:rPr>
-        <w:t xml:space="preserve"> was used for development purposes and shows how should it look like.</w:t>
-      </w:r>
-    </w:p>
-    <w:p>
-      <w:pPr>
-        <w:rPr>
-          <w:sz w:val="36"/>
-          <w:szCs w:val="32"/>
-        </w:rPr>
-      </w:pPr>
-      <w:r>
-        <w:rPr>
-          <w:sz w:val="36"/>
-          <w:szCs w:val="32"/>
-        </w:rPr>
-        <w:t>You should edit this key to suit your own MySQL instance.</w:t>
-      </w:r>
-    </w:p>
-    <w:p>
-      <w:pPr>
-        <w:rPr>
-          <w:sz w:val="36"/>
-          <w:szCs w:val="32"/>
-        </w:rPr>
-      </w:pPr>
-      <w:proofErr w:type="spellStart"/>
-      <w:r>
-        <w:rPr>
-          <w:sz w:val="36"/>
-          <w:szCs w:val="32"/>
-        </w:rPr>
-        <w:t>LogFileForSms</w:t>
-      </w:r>
-      <w:proofErr w:type="spellEnd"/>
-      <w:r>
-        <w:rPr>
-          <w:sz w:val="36"/>
-          <w:szCs w:val="32"/>
-        </w:rPr>
-        <w:t xml:space="preserve"> holds the path to the file where </w:t>
-      </w:r>
-      <w:proofErr w:type="spellStart"/>
-      <w:r>
-        <w:rPr>
-          <w:sz w:val="36"/>
-          <w:szCs w:val="32"/>
-        </w:rPr>
-        <w:t>SMSes</w:t>
-      </w:r>
-      <w:proofErr w:type="spellEnd"/>
-      <w:r>
-        <w:rPr>
-          <w:sz w:val="36"/>
-          <w:szCs w:val="32"/>
-        </w:rPr>
-        <w:t xml:space="preserve"> should be dumped (alongside being recorded to the database).</w:t>
+      <w:r>
+        <w:rPr>
+          <w:sz w:val="36"/>
+          <w:szCs w:val="32"/>
+        </w:rPr>
+        <w:t xml:space="preserve"> holds the path to the file where SMSes should be dumped (alongside being recorded to the database).</w:t>
+      </w:r>
+    </w:p>
+    <w:p>
+      <w:pPr>
+        <w:rPr>
+          <w:sz w:val="36"/>
+          <w:szCs w:val="32"/>
+        </w:rPr>
+      </w:pPr>
+      <w:r>
+        <w:rPr>
+          <w:sz w:val="36"/>
+          <w:szCs w:val="32"/>
+        </w:rPr>
+        <w:t>SmsServiceClassToUse</w:t>
+      </w:r>
+      <w:r>
+        <w:rPr>
+          <w:sz w:val="36"/>
+          <w:szCs w:val="32"/>
+        </w:rPr>
+        <w:t xml:space="preserve"> is the fully qualified class name to be used for sending the SMS. This class has to extend the SmsSendingService interface. </w:t>
       </w:r>
     </w:p>
     <w:p>
@@ -359,21 +307,6 @@
           <w:szCs w:val="32"/>
         </w:rPr>
       </w:pPr>
-      <w:r>
-        <w:rPr>
-          <w:sz w:val="36"/>
-          <w:szCs w:val="32"/>
-        </w:rPr>
-        <w:br w:type="page"/>
-      </w:r>
-    </w:p>
-    <w:p>
-      <w:pPr>
-        <w:rPr>
-          <w:sz w:val="36"/>
-          <w:szCs w:val="32"/>
-        </w:rPr>
-      </w:pPr>
     </w:p>
     <w:p>
       <w:pPr>
@@ -386,83 +319,7 @@
           <w:sz w:val="36"/>
           <w:szCs w:val="32"/>
         </w:rPr>
-        <w:t xml:space="preserve">Bellow we can see the class diagram. Note that all classes which have </w:t>
-      </w:r>
-      <w:proofErr w:type="spellStart"/>
-      <w:r>
-        <w:rPr>
-          <w:sz w:val="36"/>
-          <w:szCs w:val="32"/>
-        </w:rPr>
-        <w:t>xyzResponse</w:t>
-      </w:r>
-      <w:proofErr w:type="spellEnd"/>
-      <w:r>
-        <w:rPr>
-          <w:sz w:val="36"/>
-          <w:szCs w:val="32"/>
-        </w:rPr>
-        <w:t xml:space="preserve"> name represent the DTO of a class which is returned by the service (</w:t>
-      </w:r>
-      <w:r>
-        <w:rPr>
-          <w:sz w:val="36"/>
-          <w:szCs w:val="32"/>
-        </w:rPr>
-        <w:t xml:space="preserve">i.e. front-end client </w:t>
-      </w:r>
-      <w:r>
-        <w:rPr>
-          <w:sz w:val="36"/>
-          <w:szCs w:val="32"/>
-        </w:rPr>
-        <w:t>consumes</w:t>
-      </w:r>
-      <w:r>
-        <w:rPr>
-          <w:sz w:val="36"/>
-          <w:szCs w:val="32"/>
-        </w:rPr>
-        <w:t xml:space="preserve"> such a re</w:t>
-      </w:r>
-      <w:r>
-        <w:rPr>
-          <w:sz w:val="36"/>
-          <w:szCs w:val="32"/>
-        </w:rPr>
-        <w:t xml:space="preserve">sponse), </w:t>
-      </w:r>
-      <w:proofErr w:type="spellStart"/>
-      <w:r>
-        <w:rPr>
-          <w:sz w:val="36"/>
-          <w:szCs w:val="32"/>
-        </w:rPr>
-        <w:t>where as</w:t>
-      </w:r>
-      <w:proofErr w:type="spellEnd"/>
-      <w:r>
-        <w:rPr>
-          <w:sz w:val="36"/>
-          <w:szCs w:val="32"/>
-        </w:rPr>
-        <w:t xml:space="preserve"> the </w:t>
-      </w:r>
-      <w:proofErr w:type="spellStart"/>
-      <w:r>
-        <w:rPr>
-          <w:sz w:val="36"/>
-          <w:szCs w:val="32"/>
-        </w:rPr>
-        <w:t>abcRequest</w:t>
-      </w:r>
-      <w:proofErr w:type="spellEnd"/>
-      <w:r>
-        <w:rPr>
-          <w:sz w:val="36"/>
-          <w:szCs w:val="32"/>
-        </w:rPr>
-        <w:t xml:space="preserve"> represents a DTO of a class which is sent to the service (i.e. front-end client sends such a request).</w:t>
+        <w:t>Bellow we can see the class diagram. Note that all classes which have xyzResponse name represent the DTO of a class which is returned by the service (i.e. front-end client consumes such a response), where as the abcRequest represents a DTO of a class which is sent to the service (i.e. front-end client sends such a request).</w:t>
       </w:r>
       <w:r>
         <w:rPr>
@@ -524,103 +381,7 @@
           <w:szCs w:val="32"/>
         </w:rPr>
         <w:lastRenderedPageBreak/>
-        <w:t xml:space="preserve">Main difficulties I had were with the </w:t>
-      </w:r>
-      <w:proofErr w:type="spellStart"/>
-      <w:r>
-        <w:rPr>
-          <w:sz w:val="36"/>
-          <w:szCs w:val="32"/>
-        </w:rPr>
-        <w:t>async</w:t>
-      </w:r>
-      <w:proofErr w:type="spellEnd"/>
-      <w:r>
-        <w:rPr>
-          <w:sz w:val="36"/>
-          <w:szCs w:val="32"/>
-        </w:rPr>
-        <w:t xml:space="preserve"> services as I couldn’t get them(services) to be asynchronous, after some time I figured out that </w:t>
-      </w:r>
-      <w:proofErr w:type="spellStart"/>
-      <w:r>
-        <w:rPr>
-          <w:sz w:val="36"/>
-          <w:szCs w:val="32"/>
-        </w:rPr>
-        <w:t>asynchornicity</w:t>
-      </w:r>
-      <w:proofErr w:type="spellEnd"/>
-      <w:r>
-        <w:rPr>
-          <w:sz w:val="36"/>
-          <w:szCs w:val="32"/>
-        </w:rPr>
-        <w:t xml:space="preserve"> lies in the framework </w:t>
-      </w:r>
-      <w:proofErr w:type="spellStart"/>
-      <w:r>
-        <w:rPr>
-          <w:sz w:val="36"/>
-          <w:szCs w:val="32"/>
-        </w:rPr>
-        <w:t>it self</w:t>
-      </w:r>
-      <w:proofErr w:type="spellEnd"/>
-      <w:r>
-        <w:rPr>
-          <w:sz w:val="36"/>
-          <w:szCs w:val="32"/>
-        </w:rPr>
-        <w:t xml:space="preserve">, </w:t>
-      </w:r>
-      <w:proofErr w:type="spellStart"/>
-      <w:r>
-        <w:rPr>
-          <w:sz w:val="36"/>
-          <w:szCs w:val="32"/>
-        </w:rPr>
-        <w:t>ServiceStack</w:t>
-      </w:r>
-      <w:proofErr w:type="spellEnd"/>
-      <w:r>
-        <w:rPr>
-          <w:sz w:val="36"/>
-          <w:szCs w:val="32"/>
-        </w:rPr>
-        <w:t xml:space="preserve"> v4 (current) was the first one to support it, and </w:t>
-      </w:r>
-      <w:proofErr w:type="spellStart"/>
-      <w:r>
-        <w:rPr>
-          <w:sz w:val="36"/>
-          <w:szCs w:val="32"/>
-        </w:rPr>
-        <w:t>and</w:t>
-      </w:r>
-      <w:proofErr w:type="spellEnd"/>
-      <w:r>
-        <w:rPr>
-          <w:sz w:val="36"/>
-          <w:szCs w:val="32"/>
-        </w:rPr>
-        <w:t xml:space="preserve"> commercial development based on it require a paid </w:t>
-      </w:r>
-      <w:proofErr w:type="spellStart"/>
-      <w:r>
-        <w:rPr>
-          <w:sz w:val="36"/>
-          <w:szCs w:val="32"/>
-        </w:rPr>
-        <w:t>licence</w:t>
-      </w:r>
-      <w:proofErr w:type="spellEnd"/>
-      <w:r>
-        <w:rPr>
-          <w:sz w:val="36"/>
-          <w:szCs w:val="32"/>
-        </w:rPr>
-        <w:t>.</w:t>
+        <w:t>Main difficulties I had were with the async services as I couldn’t get them(services) to be asynchronous, after some time I figured out that asynchornicity lies in the framework it self, ServiceStack v4 (current) was the first one to support it, and and commercial development based on it require a paid licence.</w:t>
       </w:r>
     </w:p>
     <w:p>
@@ -730,55 +491,7 @@
           <w:sz w:val="36"/>
           <w:szCs w:val="32"/>
         </w:rPr>
-        <w:t xml:space="preserve">Caching, first thing springing to mind is using </w:t>
-      </w:r>
-      <w:proofErr w:type="spellStart"/>
-      <w:r>
-        <w:rPr>
-          <w:sz w:val="36"/>
-          <w:szCs w:val="32"/>
-        </w:rPr>
-        <w:t>Redis</w:t>
-      </w:r>
-      <w:proofErr w:type="spellEnd"/>
-      <w:r>
-        <w:rPr>
-          <w:sz w:val="36"/>
-          <w:szCs w:val="32"/>
-        </w:rPr>
-        <w:t xml:space="preserve"> server for caching. Another great thing is </w:t>
-      </w:r>
-      <w:proofErr w:type="spellStart"/>
-      <w:r>
-        <w:rPr>
-          <w:sz w:val="36"/>
-          <w:szCs w:val="32"/>
-        </w:rPr>
-        <w:t>ServiceStack</w:t>
-      </w:r>
-      <w:proofErr w:type="spellEnd"/>
-      <w:r>
-        <w:rPr>
-          <w:sz w:val="36"/>
-          <w:szCs w:val="32"/>
-        </w:rPr>
-        <w:t xml:space="preserve"> framework has out of the box support for </w:t>
-      </w:r>
-      <w:proofErr w:type="spellStart"/>
-      <w:r>
-        <w:rPr>
-          <w:sz w:val="36"/>
-          <w:szCs w:val="32"/>
-        </w:rPr>
-        <w:t>Redis</w:t>
-      </w:r>
-      <w:proofErr w:type="spellEnd"/>
-      <w:r>
-        <w:rPr>
-          <w:sz w:val="36"/>
-          <w:szCs w:val="32"/>
-        </w:rPr>
-        <w:t xml:space="preserve"> cache and it is easily configurable.</w:t>
+        <w:t>Caching, first thing springing to mind is using Redis server for caching. Another great thing is ServiceStack framework has out of the box support for Redis cache and it is easily configurable.</w:t>
       </w:r>
     </w:p>
     <w:p>

</xml_diff>